<commit_message>
added laba3 and laba4
</commit_message>
<xml_diff>
--- a/Lab3/lab3.docx
+++ b/Lab3/lab3.docx
@@ -667,6 +667,547 @@
       <w:pPr>
         <w:spacing w:after="0"/>
         <w:ind w:left="-5"/>
+        <w:rPr>
+          <w:lang w:val="ru-RU"/>
+        </w:rPr>
+      </w:pPr>
+    </w:p>
+    <w:p>
+      <w:pPr>
+        <w:spacing w:after="0"/>
+        <w:ind w:left="-5"/>
+        <w:rPr>
+          <w:lang w:val="ru-RU"/>
+        </w:rPr>
+      </w:pPr>
+      <w:r>
+        <w:rPr>
+          <w:lang w:val="ru-RU"/>
+        </w:rPr>
+        <w:t>Завдання 2. Дослідження роботи із таймерами</w:t>
+      </w:r>
+    </w:p>
+    <w:p>
+      <w:pPr>
+        <w:spacing w:after="0"/>
+        <w:ind w:left="-5"/>
+        <w:rPr>
+          <w:lang w:val="ru-RU"/>
+        </w:rPr>
+      </w:pPr>
+      <w:r>
+        <w:rPr>
+          <w:lang w:val="ru-RU"/>
+        </w:rPr>
+        <w:t>Необхідні елементи:</w:t>
+      </w:r>
+    </w:p>
+    <w:p>
+      <w:pPr>
+        <w:spacing w:after="0"/>
+        <w:ind w:left="-5"/>
+        <w:rPr>
+          <w:lang w:val="ru-RU"/>
+        </w:rPr>
+      </w:pPr>
+      <w:r>
+        <w:rPr>
+          <w:lang w:val="ru-RU"/>
+        </w:rPr>
+        <w:t>● Фоторезистор;</w:t>
+      </w:r>
+    </w:p>
+    <w:p>
+      <w:pPr>
+        <w:spacing w:after="0"/>
+        <w:ind w:left="-5"/>
+        <w:rPr>
+          <w:lang w:val="ru-RU"/>
+        </w:rPr>
+      </w:pPr>
+      <w:r>
+        <w:rPr>
+          <w:lang w:val="ru-RU"/>
+        </w:rPr>
+        <w:t>● 100 Ом резистор;</w:t>
+      </w:r>
+    </w:p>
+    <w:p>
+      <w:pPr>
+        <w:spacing w:after="0"/>
+        <w:ind w:left="-5"/>
+        <w:rPr>
+          <w:lang w:val="ru-RU"/>
+        </w:rPr>
+      </w:pPr>
+      <w:r>
+        <w:rPr>
+          <w:lang w:val="ru-RU"/>
+        </w:rPr>
+        <w:t>● Esp32 NodeMCU;</w:t>
+      </w:r>
+    </w:p>
+    <w:p>
+      <w:pPr>
+        <w:spacing w:after="0"/>
+        <w:ind w:left="-5"/>
+        <w:rPr>
+          <w:lang w:val="ru-RU"/>
+        </w:rPr>
+      </w:pPr>
+      <w:r>
+        <w:rPr>
+          <w:lang w:val="ru-RU"/>
+        </w:rPr>
+        <w:t>● Конектори.</w:t>
+      </w:r>
+    </w:p>
+    <w:p>
+      <w:pPr>
+        <w:spacing w:after="0"/>
+        <w:ind w:left="-5"/>
+        <w:rPr>
+          <w:lang w:val="ru-RU"/>
+        </w:rPr>
+      </w:pPr>
+    </w:p>
+    <w:p>
+      <w:pPr>
+        <w:spacing w:after="0"/>
+        <w:ind w:left="-5"/>
+        <w:rPr>
+          <w:lang w:val="ru-RU"/>
+        </w:rPr>
+      </w:pPr>
+      <w:r>
+        <w:rPr>
+          <w:lang w:val="ru-RU"/>
+        </w:rPr>
+        <w:t>Завдання:</w:t>
+      </w:r>
+    </w:p>
+    <w:p>
+      <w:pPr>
+        <w:spacing w:after="0"/>
+        <w:ind w:left="-5"/>
+        <w:rPr>
+          <w:lang w:val="ru-RU"/>
+        </w:rPr>
+      </w:pPr>
+      <w:r>
+        <w:rPr>
+          <w:lang w:val="ru-RU"/>
+        </w:rPr>
+        <w:t>● Здійснити зчитування даних по АЦП із фоторезистора по таймеру із</w:t>
+      </w:r>
+    </w:p>
+    <w:p>
+      <w:pPr>
+        <w:spacing w:after="0"/>
+        <w:ind w:left="-5"/>
+        <w:rPr>
+          <w:lang w:val="ru-RU"/>
+        </w:rPr>
+      </w:pPr>
+      <w:r>
+        <w:rPr>
+          <w:lang w:val="ru-RU"/>
+        </w:rPr>
+        <w:t>певним часовим інтервалом;</w:t>
+      </w:r>
+    </w:p>
+    <w:p>
+      <w:pPr>
+        <w:spacing w:after="0"/>
+        <w:ind w:left="-5"/>
+        <w:rPr>
+          <w:lang w:val="ru-RU"/>
+        </w:rPr>
+      </w:pPr>
+      <w:r>
+        <w:rPr>
+          <w:lang w:val="ru-RU"/>
+        </w:rPr>
+        <w:t>● Налаштувати 2 таймерів із різним інтервалом зчитування;</w:t>
+      </w:r>
+    </w:p>
+    <w:p>
+      <w:pPr>
+        <w:spacing w:after="0"/>
+        <w:ind w:left="-5"/>
+        <w:rPr>
+          <w:lang w:val="ru-RU"/>
+        </w:rPr>
+      </w:pPr>
+      <w:r>
+        <w:rPr>
+          <w:lang w:val="ru-RU"/>
+        </w:rPr>
+        <w:t>● Зробити скріншоти результати зчитування фоторезистора;</w:t>
+      </w:r>
+    </w:p>
+    <w:p>
+      <w:pPr>
+        <w:spacing w:after="0"/>
+        <w:ind w:left="-5"/>
+        <w:rPr>
+          <w:lang w:val="ru-RU"/>
+        </w:rPr>
+      </w:pPr>
+      <w:r>
+        <w:rPr>
+          <w:lang w:val="ru-RU"/>
+        </w:rPr>
+        <w:t>● Код завантажити на одну із репозиторіїв системи Git;</w:t>
+      </w:r>
+    </w:p>
+    <w:p>
+      <w:pPr>
+        <w:spacing w:after="0"/>
+        <w:ind w:left="-5"/>
+        <w:rPr>
+          <w:lang w:val="ru-RU"/>
+        </w:rPr>
+      </w:pPr>
+      <w:r>
+        <w:rPr>
+          <w:lang w:val="ru-RU"/>
+        </w:rPr>
+        <w:t>● У звіт вставити посилання на репозиторій;</w:t>
+      </w:r>
+    </w:p>
+    <w:p>
+      <w:pPr>
+        <w:spacing w:after="0"/>
+        <w:ind w:left="-5"/>
+        <w:rPr>
+          <w:lang w:val="ru-RU"/>
+        </w:rPr>
+      </w:pPr>
+      <w:r>
+        <w:rPr>
+          <w:lang w:val="ru-RU"/>
+        </w:rPr>
+        <w:t>● Розуміти і вміти пояснити написаний код.</w:t>
+      </w:r>
+    </w:p>
+    <w:p>
+      <w:pPr>
+        <w:spacing w:after="0"/>
+        <w:ind w:left="-5"/>
+        <w:rPr>
+          <w:lang w:val="ru-RU"/>
+        </w:rPr>
+      </w:pPr>
+    </w:p>
+    <w:p>
+      <w:pPr>
+        <w:spacing w:after="0"/>
+        <w:ind w:left="-5"/>
+        <w:rPr>
+          <w:lang w:val="ru-RU"/>
+        </w:rPr>
+      </w:pPr>
+    </w:p>
+    <w:p>
+      <w:pPr>
+        <w:spacing w:after="0"/>
+        <w:ind w:left="-5"/>
+        <w:rPr>
+          <w:lang w:val="ru-RU"/>
+        </w:rPr>
+      </w:pPr>
+    </w:p>
+    <w:p>
+      <w:pPr>
+        <w:spacing w:after="0"/>
+        <w:ind w:left="-5"/>
+        <w:rPr>
+          <w:lang w:val="ru-RU"/>
+        </w:rPr>
+      </w:pPr>
+    </w:p>
+    <w:p>
+      <w:pPr>
+        <w:spacing w:after="0"/>
+        <w:ind w:left="-5"/>
+        <w:rPr>
+          <w:lang w:val="ru-RU"/>
+        </w:rPr>
+      </w:pPr>
+    </w:p>
+    <w:p>
+      <w:pPr>
+        <w:spacing w:after="0"/>
+        <w:ind w:left="-5"/>
+        <w:rPr>
+          <w:lang w:val="ru-RU"/>
+        </w:rPr>
+      </w:pPr>
+      <w:r>
+        <w:rPr>
+          <w:lang w:val="ru-RU"/>
+        </w:rPr>
+        <w:lastRenderedPageBreak/>
+        <w:t>Завдання 3: Підсумкове</w:t>
+      </w:r>
+    </w:p>
+    <w:p>
+      <w:pPr>
+        <w:spacing w:after="0"/>
+        <w:ind w:left="-5"/>
+        <w:rPr>
+          <w:lang w:val="ru-RU"/>
+        </w:rPr>
+      </w:pPr>
+    </w:p>
+    <w:p>
+      <w:pPr>
+        <w:spacing w:after="0"/>
+        <w:ind w:left="-5"/>
+        <w:rPr>
+          <w:lang w:val="ru-RU"/>
+        </w:rPr>
+      </w:pPr>
+      <w:r>
+        <w:rPr>
+          <w:lang w:val="ru-RU"/>
+        </w:rPr>
+        <w:t>Необхідні елементи:</w:t>
+      </w:r>
+    </w:p>
+    <w:p>
+      <w:pPr>
+        <w:spacing w:after="0"/>
+        <w:ind w:left="-5"/>
+        <w:rPr>
+          <w:lang w:val="ru-RU"/>
+        </w:rPr>
+      </w:pPr>
+      <w:r>
+        <w:rPr>
+          <w:lang w:val="ru-RU"/>
+        </w:rPr>
+        <w:t>● BMP280;</w:t>
+      </w:r>
+    </w:p>
+    <w:p>
+      <w:pPr>
+        <w:spacing w:after="0"/>
+        <w:ind w:left="-5"/>
+        <w:rPr>
+          <w:lang w:val="ru-RU"/>
+        </w:rPr>
+      </w:pPr>
+      <w:r>
+        <w:rPr>
+          <w:lang w:val="ru-RU"/>
+        </w:rPr>
+        <w:t>● кнопка</w:t>
+      </w:r>
+    </w:p>
+    <w:p>
+      <w:pPr>
+        <w:spacing w:after="0"/>
+        <w:ind w:left="-5"/>
+        <w:rPr>
+          <w:lang w:val="ru-RU"/>
+        </w:rPr>
+      </w:pPr>
+      <w:r>
+        <w:rPr>
+          <w:lang w:val="ru-RU"/>
+        </w:rPr>
+        <w:t>● 2 діоди</w:t>
+      </w:r>
+    </w:p>
+    <w:p>
+      <w:pPr>
+        <w:spacing w:after="0"/>
+        <w:ind w:left="-5"/>
+        <w:rPr>
+          <w:lang w:val="ru-RU"/>
+        </w:rPr>
+      </w:pPr>
+      <w:r>
+        <w:rPr>
+          <w:lang w:val="ru-RU"/>
+        </w:rPr>
+        <w:t>● Esp32 NodeMCU;</w:t>
+      </w:r>
+    </w:p>
+    <w:p>
+      <w:pPr>
+        <w:spacing w:after="0"/>
+        <w:ind w:left="-5"/>
+        <w:rPr>
+          <w:lang w:val="ru-RU"/>
+        </w:rPr>
+      </w:pPr>
+      <w:r>
+        <w:rPr>
+          <w:lang w:val="ru-RU"/>
+        </w:rPr>
+        <w:t>● Конектори.</w:t>
+      </w:r>
+    </w:p>
+    <w:p>
+      <w:pPr>
+        <w:spacing w:after="0"/>
+        <w:ind w:left="-5"/>
+        <w:rPr>
+          <w:lang w:val="ru-RU"/>
+        </w:rPr>
+      </w:pPr>
+    </w:p>
+    <w:p>
+      <w:pPr>
+        <w:spacing w:after="0"/>
+        <w:ind w:left="-5"/>
+        <w:rPr>
+          <w:lang w:val="ru-RU"/>
+        </w:rPr>
+      </w:pPr>
+      <w:r>
+        <w:rPr>
+          <w:lang w:val="ru-RU"/>
+        </w:rPr>
+        <w:t>Завдання:</w:t>
+      </w:r>
+    </w:p>
+    <w:p>
+      <w:pPr>
+        <w:spacing w:after="0"/>
+        <w:ind w:left="-5"/>
+        <w:rPr>
+          <w:lang w:val="ru-RU"/>
+        </w:rPr>
+      </w:pPr>
+      <w:r>
+        <w:rPr>
+          <w:lang w:val="ru-RU"/>
+        </w:rPr>
+        <w:t>● Реалізувати 1 таймер для зчитування даних із барометра BMP280 за</w:t>
+      </w:r>
+    </w:p>
+    <w:p>
+      <w:pPr>
+        <w:spacing w:after="0"/>
+        <w:ind w:left="-5"/>
+        <w:rPr>
+          <w:lang w:val="ru-RU"/>
+        </w:rPr>
+      </w:pPr>
+      <w:r>
+        <w:rPr>
+          <w:lang w:val="ru-RU"/>
+        </w:rPr>
+        <w:t>допомогою I2C. Завершення переривання промигнути діодом.</w:t>
+      </w:r>
+    </w:p>
+    <w:p>
+      <w:pPr>
+        <w:spacing w:after="0"/>
+        <w:ind w:left="-5"/>
+        <w:rPr>
+          <w:lang w:val="ru-RU"/>
+        </w:rPr>
+      </w:pPr>
+      <w:r>
+        <w:rPr>
+          <w:lang w:val="ru-RU"/>
+        </w:rPr>
+        <w:t>● Реалізувати переривання по кнопці. Виміряти тривалість зажимання</w:t>
+      </w:r>
+    </w:p>
+    <w:p>
+      <w:pPr>
+        <w:spacing w:after="0"/>
+        <w:ind w:left="-5"/>
+        <w:rPr>
+          <w:lang w:val="ru-RU"/>
+        </w:rPr>
+      </w:pPr>
+      <w:r>
+        <w:rPr>
+          <w:lang w:val="ru-RU"/>
+        </w:rPr>
+        <w:t>кнопки і після завершення переривання (відпустити кнопку) просвітити</w:t>
+      </w:r>
+    </w:p>
+    <w:p>
+      <w:pPr>
+        <w:spacing w:after="0"/>
+        <w:ind w:left="-5"/>
+        <w:rPr>
+          <w:lang w:val="ru-RU"/>
+        </w:rPr>
+      </w:pPr>
+      <w:r>
+        <w:rPr>
+          <w:lang w:val="ru-RU"/>
+        </w:rPr>
+        <w:t>діодом тієж тривалості як зажим кнопки.</w:t>
+      </w:r>
+    </w:p>
+    <w:p>
+      <w:pPr>
+        <w:spacing w:after="0"/>
+        <w:ind w:left="-5"/>
+        <w:rPr>
+          <w:lang w:val="ru-RU"/>
+        </w:rPr>
+      </w:pPr>
+      <w:r>
+        <w:rPr>
+          <w:lang w:val="ru-RU"/>
+        </w:rPr>
+        <w:t>● Зробити скріншот/фото результатів;</w:t>
+      </w:r>
+    </w:p>
+    <w:p>
+      <w:pPr>
+        <w:spacing w:after="0"/>
+        <w:ind w:left="-5"/>
+        <w:rPr>
+          <w:lang w:val="ru-RU"/>
+        </w:rPr>
+      </w:pPr>
+      <w:r>
+        <w:rPr>
+          <w:lang w:val="ru-RU"/>
+        </w:rPr>
+        <w:t>● Код завантажити на одну із репозиторіїв системи Git;</w:t>
+      </w:r>
+    </w:p>
+    <w:p>
+      <w:pPr>
+        <w:spacing w:after="0"/>
+        <w:ind w:left="-5"/>
+        <w:rPr>
+          <w:lang w:val="ru-RU"/>
+        </w:rPr>
+      </w:pPr>
+      <w:r>
+        <w:rPr>
+          <w:lang w:val="ru-RU"/>
+        </w:rPr>
+        <w:t>● У звіт вставити посилання на репозиторій;</w:t>
+      </w:r>
+    </w:p>
+    <w:p>
+      <w:pPr>
+        <w:spacing w:after="0"/>
+        <w:ind w:left="0" w:firstLine="0"/>
+        <w:rPr>
+          <w:lang w:val="ru-RU"/>
+        </w:rPr>
+      </w:pPr>
+    </w:p>
+    <w:p>
+      <w:pPr>
+        <w:spacing w:after="0"/>
+        <w:ind w:left="-5"/>
         <w:jc w:val="center"/>
         <w:rPr>
           <w:lang w:val="ru-RU"/>
@@ -679,6 +1220,67 @@
         <w:ind w:left="-5"/>
         <w:jc w:val="center"/>
         <w:rPr>
+          <w:lang w:val="ru-RU"/>
+        </w:rPr>
+      </w:pPr>
+      <w:r>
+        <w:rPr>
+          <w:noProof/>
+          <w:lang w:val="ru-RU"/>
+        </w:rPr>
+        <w:drawing>
+          <wp:inline distT="0" distB="0" distL="0" distR="0" wp14:anchorId="03294026" wp14:editId="7114E132">
+            <wp:extent cx="4248150" cy="3186112"/>
+            <wp:effectExtent l="0" t="0" r="0" b="0"/>
+            <wp:docPr id="2" name="Picture 2"/>
+            <wp:cNvGraphicFramePr>
+              <a:graphicFrameLocks xmlns:a="http://schemas.openxmlformats.org/drawingml/2006/main" noChangeAspect="1"/>
+            </wp:cNvGraphicFramePr>
+            <a:graphic xmlns:a="http://schemas.openxmlformats.org/drawingml/2006/main">
+              <a:graphicData uri="http://schemas.openxmlformats.org/drawingml/2006/picture">
+                <pic:pic xmlns:pic="http://schemas.openxmlformats.org/drawingml/2006/picture">
+                  <pic:nvPicPr>
+                    <pic:cNvPr id="0" name="Picture 2"/>
+                    <pic:cNvPicPr>
+                      <a:picLocks noChangeAspect="1" noChangeArrowheads="1"/>
+                    </pic:cNvPicPr>
+                  </pic:nvPicPr>
+                  <pic:blipFill>
+                    <a:blip r:embed="rId7" cstate="print">
+                      <a:extLst>
+                        <a:ext uri="{28A0092B-C50C-407E-A947-70E740481C1C}">
+                          <a14:useLocalDpi xmlns:a14="http://schemas.microsoft.com/office/drawing/2010/main" val="0"/>
+                        </a:ext>
+                      </a:extLst>
+                    </a:blip>
+                    <a:srcRect/>
+                    <a:stretch>
+                      <a:fillRect/>
+                    </a:stretch>
+                  </pic:blipFill>
+                  <pic:spPr bwMode="auto">
+                    <a:xfrm flipH="1">
+                      <a:off x="0" y="0"/>
+                      <a:ext cx="4273403" cy="3205052"/>
+                    </a:xfrm>
+                    <a:prstGeom prst="rect">
+                      <a:avLst/>
+                    </a:prstGeom>
+                    <a:noFill/>
+                  </pic:spPr>
+                </pic:pic>
+              </a:graphicData>
+            </a:graphic>
+          </wp:inline>
+        </w:drawing>
+      </w:r>
+    </w:p>
+    <w:p>
+      <w:pPr>
+        <w:spacing w:after="0"/>
+        <w:ind w:left="-5"/>
+        <w:jc w:val="center"/>
+        <w:rPr>
           <w:lang w:val="uk-UA"/>
         </w:rPr>
       </w:pPr>
@@ -693,15 +1295,6 @@
       <w:pPr>
         <w:spacing w:after="0"/>
         <w:ind w:left="-5"/>
-        <w:rPr>
-          <w:lang w:val="ru-RU"/>
-        </w:rPr>
-      </w:pPr>
-    </w:p>
-    <w:p>
-      <w:pPr>
-        <w:spacing w:after="0"/>
-        <w:ind w:left="-5"/>
         <w:jc w:val="center"/>
         <w:rPr>
           <w:lang w:val="ru-RU"/>
@@ -728,8 +1321,76 @@
       </w:pPr>
       <w:r>
         <w:rPr>
+          <w:noProof/>
           <w:lang w:val="uk-UA"/>
         </w:rPr>
+        <w:lastRenderedPageBreak/>
+        <w:drawing>
+          <wp:inline distT="0" distB="0" distL="0" distR="0" wp14:anchorId="5B9266F7" wp14:editId="5DC917B4">
+            <wp:extent cx="3962400" cy="2971802"/>
+            <wp:effectExtent l="0" t="0" r="0" b="0"/>
+            <wp:docPr id="3" name="Picture 3"/>
+            <wp:cNvGraphicFramePr>
+              <a:graphicFrameLocks xmlns:a="http://schemas.openxmlformats.org/drawingml/2006/main" noChangeAspect="1"/>
+            </wp:cNvGraphicFramePr>
+            <a:graphic xmlns:a="http://schemas.openxmlformats.org/drawingml/2006/main">
+              <a:graphicData uri="http://schemas.openxmlformats.org/drawingml/2006/picture">
+                <pic:pic xmlns:pic="http://schemas.openxmlformats.org/drawingml/2006/picture">
+                  <pic:nvPicPr>
+                    <pic:cNvPr id="0" name="Picture 2"/>
+                    <pic:cNvPicPr>
+                      <a:picLocks noChangeAspect="1" noChangeArrowheads="1"/>
+                    </pic:cNvPicPr>
+                  </pic:nvPicPr>
+                  <pic:blipFill>
+                    <a:blip r:embed="rId8" cstate="print">
+                      <a:extLst>
+                        <a:ext uri="{28A0092B-C50C-407E-A947-70E740481C1C}">
+                          <a14:useLocalDpi xmlns:a14="http://schemas.microsoft.com/office/drawing/2010/main" val="0"/>
+                        </a:ext>
+                      </a:extLst>
+                    </a:blip>
+                    <a:srcRect/>
+                    <a:stretch>
+                      <a:fillRect/>
+                    </a:stretch>
+                  </pic:blipFill>
+                  <pic:spPr bwMode="auto">
+                    <a:xfrm>
+                      <a:off x="0" y="0"/>
+                      <a:ext cx="4041947" cy="3031462"/>
+                    </a:xfrm>
+                    <a:prstGeom prst="rect">
+                      <a:avLst/>
+                    </a:prstGeom>
+                    <a:noFill/>
+                  </pic:spPr>
+                </pic:pic>
+              </a:graphicData>
+            </a:graphic>
+          </wp:inline>
+        </w:drawing>
+      </w:r>
+    </w:p>
+    <w:p>
+      <w:pPr>
+        <w:spacing w:after="0"/>
+        <w:ind w:left="-5"/>
+        <w:rPr>
+          <w:lang w:val="ru-RU"/>
+        </w:rPr>
+      </w:pPr>
+    </w:p>
+    <w:p>
+      <w:pPr>
+        <w:spacing w:after="0"/>
+        <w:ind w:left="-5"/>
+        <w:jc w:val="center"/>
+      </w:pPr>
+      <w:r>
+        <w:rPr>
+          <w:lang w:val="uk-UA"/>
+        </w:rPr>
         <w:t xml:space="preserve">Рис. </w:t>
       </w:r>
       <w:r>
@@ -742,36 +1403,95 @@
         <w:ind w:left="-5"/>
         <w:jc w:val="center"/>
         <w:rPr>
+          <w:lang w:val="ru-RU"/>
+        </w:rPr>
+      </w:pPr>
+    </w:p>
+    <w:p>
+      <w:pPr>
+        <w:spacing w:after="0"/>
+        <w:ind w:left="0" w:firstLine="0"/>
+        <w:jc w:val="center"/>
+        <w:rPr>
+          <w:b/>
+        </w:rPr>
+      </w:pPr>
+      <w:r>
+        <w:rPr>
+          <w:b/>
+          <w:noProof/>
+          <w:lang w:val="ru-RU"/>
+        </w:rPr>
+        <w:drawing>
+          <wp:inline distT="0" distB="0" distL="0" distR="0" wp14:anchorId="297417E4" wp14:editId="400CB310">
+            <wp:extent cx="4553374" cy="3415030"/>
+            <wp:effectExtent l="0" t="0" r="0" b="0"/>
+            <wp:docPr id="5" name="Picture 5"/>
+            <wp:cNvGraphicFramePr>
+              <a:graphicFrameLocks xmlns:a="http://schemas.openxmlformats.org/drawingml/2006/main" noChangeAspect="1"/>
+            </wp:cNvGraphicFramePr>
+            <a:graphic xmlns:a="http://schemas.openxmlformats.org/drawingml/2006/main">
+              <a:graphicData uri="http://schemas.openxmlformats.org/drawingml/2006/picture">
+                <pic:pic xmlns:pic="http://schemas.openxmlformats.org/drawingml/2006/picture">
+                  <pic:nvPicPr>
+                    <pic:cNvPr id="0" name="Picture 3"/>
+                    <pic:cNvPicPr>
+                      <a:picLocks noChangeAspect="1" noChangeArrowheads="1"/>
+                    </pic:cNvPicPr>
+                  </pic:nvPicPr>
+                  <pic:blipFill>
+                    <a:blip r:embed="rId9" cstate="print">
+                      <a:extLst>
+                        <a:ext uri="{28A0092B-C50C-407E-A947-70E740481C1C}">
+                          <a14:useLocalDpi xmlns:a14="http://schemas.microsoft.com/office/drawing/2010/main" val="0"/>
+                        </a:ext>
+                      </a:extLst>
+                    </a:blip>
+                    <a:srcRect/>
+                    <a:stretch>
+                      <a:fillRect/>
+                    </a:stretch>
+                  </pic:blipFill>
+                  <pic:spPr bwMode="auto">
+                    <a:xfrm>
+                      <a:off x="0" y="0"/>
+                      <a:ext cx="4565458" cy="3424093"/>
+                    </a:xfrm>
+                    <a:prstGeom prst="rect">
+                      <a:avLst/>
+                    </a:prstGeom>
+                    <a:noFill/>
+                  </pic:spPr>
+                </pic:pic>
+              </a:graphicData>
+            </a:graphic>
+          </wp:inline>
+        </w:drawing>
+      </w:r>
+    </w:p>
+    <w:p>
+      <w:pPr>
+        <w:spacing w:after="0"/>
+        <w:ind w:left="-5"/>
+        <w:jc w:val="center"/>
+      </w:pPr>
+      <w:r>
+        <w:rPr>
           <w:lang w:val="uk-UA"/>
         </w:rPr>
-      </w:pPr>
-    </w:p>
-    <w:p>
-      <w:pPr>
-        <w:spacing w:after="0"/>
-        <w:ind w:left="-5"/>
-        <w:rPr>
-          <w:lang w:val="ru-RU"/>
-        </w:rPr>
-      </w:pPr>
-    </w:p>
-    <w:p>
-      <w:pPr>
-        <w:spacing w:after="0"/>
-        <w:ind w:left="-5"/>
+        <w:t xml:space="preserve">Рис. </w:t>
+      </w:r>
+      <w:r>
+        <w:t>3</w:t>
+      </w:r>
+    </w:p>
+    <w:p>
+      <w:pPr>
+        <w:spacing w:after="0"/>
+        <w:ind w:left="0" w:firstLine="0"/>
         <w:jc w:val="center"/>
         <w:rPr>
-          <w:lang w:val="ru-RU"/>
-        </w:rPr>
-      </w:pPr>
-    </w:p>
-    <w:p>
-      <w:pPr>
-        <w:spacing w:after="0"/>
-        <w:ind w:left="0" w:firstLine="0"/>
-        <w:rPr>
           <w:b/>
-          <w:lang w:val="ru-RU"/>
         </w:rPr>
       </w:pPr>
     </w:p>
@@ -824,6 +1544,13 @@
           <w:lang w:val="ru-RU"/>
         </w:rPr>
         <w:t xml:space="preserve">дослідили </w:t>
+      </w:r>
+      <w:r>
+        <w:rPr>
+          <w:bCs/>
+          <w:lang w:val="ru-RU"/>
+        </w:rPr>
+        <w:t xml:space="preserve">переривання та таймери </w:t>
       </w:r>
     </w:p>
     <w:sectPr>

</xml_diff>